<commit_message>
Passanger -> Passenger public fields in crystals -> private hashCode in Location + typeOfLocation in hashCode
</commit_message>
<xml_diff>
--- a/P3125 Программирование ЛР3 Михайлов П.М.docx
+++ b/P3125 Программирование ЛР3 Михайлов П.М.docx
@@ -1054,7 +1054,6 @@
           <w:color w:val="000000"/>
           <w:sz w:val="28"/>
           <w:szCs w:val="28"/>
-          <w:lang w:val="ru-RU"/>
         </w:rPr>
       </w:pPr>
     </w:p>
@@ -1974,10 +1973,10 @@
           <w:noProof/>
         </w:rPr>
         <w:drawing>
-          <wp:inline distT="0" distB="0" distL="0" distR="0" wp14:anchorId="130503B4" wp14:editId="19102EA7">
+          <wp:inline distT="0" distB="0" distL="0" distR="0" wp14:anchorId="61AB97A7" wp14:editId="1E847012">
             <wp:extent cx="6141720" cy="3954780"/>
             <wp:effectExtent l="0" t="0" r="0" b="0"/>
-            <wp:docPr id="4" name="Рисунок 4"/>
+            <wp:docPr id="5" name="Рисунок 5"/>
             <wp:cNvGraphicFramePr>
               <a:graphicFrameLocks xmlns:a="http://schemas.openxmlformats.org/drawingml/2006/main" noChangeAspect="1"/>
             </wp:cNvGraphicFramePr>
@@ -1985,7 +1984,7 @@
               <a:graphicData uri="http://schemas.openxmlformats.org/drawingml/2006/picture">
                 <pic:pic xmlns:pic="http://schemas.openxmlformats.org/drawingml/2006/picture">
                   <pic:nvPicPr>
-                    <pic:cNvPr id="0" name="Picture 2"/>
+                    <pic:cNvPr id="0" name="Picture 3"/>
                     <pic:cNvPicPr>
                       <a:picLocks noChangeAspect="1" noChangeArrowheads="1"/>
                     </pic:cNvPicPr>
@@ -2074,327 +2073,387 @@
       <w:pPr>
         <w:rPr>
           <w:rFonts w:ascii="Times New Roman" w:hAnsi="Times New Roman"/>
+          <w:sz w:val="28"/>
+          <w:szCs w:val="28"/>
           <w:lang w:val="ru-RU"/>
         </w:rPr>
       </w:pPr>
       <w:r>
         <w:rPr>
           <w:rFonts w:ascii="Times New Roman" w:hAnsi="Times New Roman"/>
-          <w:lang w:val="ru-RU"/>
-        </w:rPr>
-        <w:t>Исходный код и результат выполнения</w:t>
-      </w:r>
-      <w:r>
-        <w:rPr>
-          <w:rFonts w:ascii="Times New Roman" w:hAnsi="Times New Roman"/>
-          <w:lang w:val="ru-RU"/>
-        </w:rPr>
-        <w:t xml:space="preserve">: </w:t>
-      </w:r>
-      <w:r>
-        <w:t>https</w:t>
-      </w:r>
-      <w:r>
-        <w:rPr>
-          <w:lang w:val="ru-RU"/>
-        </w:rPr>
-        <w:t>://</w:t>
+          <w:sz w:val="28"/>
+          <w:szCs w:val="28"/>
+          <w:lang w:val="ru-RU"/>
+        </w:rPr>
+        <w:t xml:space="preserve">Исходный код и результат выполнения: </w:t>
+      </w:r>
+      <w:hyperlink r:id="rId7" w:history="1">
+        <w:r>
+          <w:rPr>
+            <w:rStyle w:val="a6"/>
+            <w:sz w:val="28"/>
+            <w:szCs w:val="28"/>
+          </w:rPr>
+          <w:t>https</w:t>
+        </w:r>
+        <w:r>
+          <w:rPr>
+            <w:rStyle w:val="a6"/>
+            <w:sz w:val="28"/>
+            <w:szCs w:val="28"/>
+            <w:lang w:val="ru-RU"/>
+          </w:rPr>
+          <w:t>://</w:t>
+        </w:r>
+        <w:proofErr w:type="spellStart"/>
+        <w:r>
+          <w:rPr>
+            <w:rStyle w:val="a6"/>
+            <w:sz w:val="28"/>
+            <w:szCs w:val="28"/>
+          </w:rPr>
+          <w:t>github</w:t>
+        </w:r>
+        <w:proofErr w:type="spellEnd"/>
+        <w:r>
+          <w:rPr>
+            <w:rStyle w:val="a6"/>
+            <w:sz w:val="28"/>
+            <w:szCs w:val="28"/>
+            <w:lang w:val="ru-RU"/>
+          </w:rPr>
+          <w:t>.</w:t>
+        </w:r>
+        <w:r>
+          <w:rPr>
+            <w:rStyle w:val="a6"/>
+            <w:sz w:val="28"/>
+            <w:szCs w:val="28"/>
+          </w:rPr>
+          <w:t>com</w:t>
+        </w:r>
+        <w:r>
+          <w:rPr>
+            <w:rStyle w:val="a6"/>
+            <w:sz w:val="28"/>
+            <w:szCs w:val="28"/>
+            <w:lang w:val="ru-RU"/>
+          </w:rPr>
+          <w:t>/</w:t>
+        </w:r>
+        <w:proofErr w:type="spellStart"/>
+        <w:r>
+          <w:rPr>
+            <w:rStyle w:val="a6"/>
+            <w:sz w:val="28"/>
+            <w:szCs w:val="28"/>
+          </w:rPr>
+          <w:t>lu</w:t>
+        </w:r>
+        <w:r>
+          <w:rPr>
+            <w:rStyle w:val="a6"/>
+            <w:sz w:val="28"/>
+            <w:szCs w:val="28"/>
+          </w:rPr>
+          <w:t>b</w:t>
+        </w:r>
+        <w:r>
+          <w:rPr>
+            <w:rStyle w:val="a6"/>
+            <w:sz w:val="28"/>
+            <w:szCs w:val="28"/>
+          </w:rPr>
+          <w:t>itelkvokk</w:t>
+        </w:r>
+        <w:proofErr w:type="spellEnd"/>
+        <w:r>
+          <w:rPr>
+            <w:rStyle w:val="a6"/>
+            <w:sz w:val="28"/>
+            <w:szCs w:val="28"/>
+            <w:lang w:val="ru-RU"/>
+          </w:rPr>
+          <w:t>/</w:t>
+        </w:r>
+        <w:r>
+          <w:rPr>
+            <w:rStyle w:val="a6"/>
+            <w:sz w:val="28"/>
+            <w:szCs w:val="28"/>
+          </w:rPr>
+          <w:t>lab</w:t>
+        </w:r>
+        <w:r>
+          <w:rPr>
+            <w:rStyle w:val="a6"/>
+            <w:sz w:val="28"/>
+            <w:szCs w:val="28"/>
+            <w:lang w:val="ru-RU"/>
+          </w:rPr>
+          <w:t>3_</w:t>
+        </w:r>
+        <w:proofErr w:type="spellStart"/>
+        <w:r>
+          <w:rPr>
+            <w:rStyle w:val="a6"/>
+            <w:sz w:val="28"/>
+            <w:szCs w:val="28"/>
+          </w:rPr>
+          <w:t>proga</w:t>
+        </w:r>
+        <w:proofErr w:type="spellEnd"/>
+      </w:hyperlink>
+    </w:p>
+    <w:p>
+      <w:pPr>
+        <w:rPr>
+          <w:rFonts w:ascii="Times New Roman" w:hAnsi="Times New Roman" w:cs="Times New Roman"/>
+          <w:lang w:val="ru-RU"/>
+        </w:rPr>
+      </w:pPr>
+    </w:p>
+    <w:p>
+      <w:pPr>
+        <w:rPr>
+          <w:rFonts w:ascii="Times New Roman" w:hAnsi="Times New Roman" w:cs="Times New Roman"/>
+          <w:lang w:val="ru-RU"/>
+        </w:rPr>
+      </w:pPr>
+    </w:p>
+    <w:p>
+      <w:pPr>
+        <w:rPr>
+          <w:rFonts w:ascii="Times New Roman" w:hAnsi="Times New Roman" w:cs="Times New Roman"/>
+          <w:lang w:val="ru-RU"/>
+        </w:rPr>
+      </w:pPr>
+    </w:p>
+    <w:p>
+      <w:pPr>
+        <w:rPr>
+          <w:rFonts w:ascii="Times New Roman" w:hAnsi="Times New Roman" w:cs="Times New Roman"/>
+          <w:lang w:val="ru-RU"/>
+        </w:rPr>
+      </w:pPr>
+    </w:p>
+    <w:p>
+      <w:pPr>
+        <w:rPr>
+          <w:rFonts w:ascii="Times New Roman" w:hAnsi="Times New Roman" w:cs="Times New Roman"/>
+          <w:lang w:val="ru-RU"/>
+        </w:rPr>
+      </w:pPr>
+    </w:p>
+    <w:p>
+      <w:pPr>
+        <w:rPr>
+          <w:rFonts w:ascii="Times New Roman" w:hAnsi="Times New Roman" w:cs="Times New Roman"/>
+          <w:lang w:val="ru-RU"/>
+        </w:rPr>
+      </w:pPr>
+    </w:p>
+    <w:p>
+      <w:pPr>
+        <w:rPr>
+          <w:rFonts w:ascii="Times New Roman" w:hAnsi="Times New Roman" w:cs="Times New Roman"/>
+          <w:lang w:val="ru-RU"/>
+        </w:rPr>
+      </w:pPr>
+    </w:p>
+    <w:p>
+      <w:pPr>
+        <w:rPr>
+          <w:rFonts w:ascii="Times New Roman" w:hAnsi="Times New Roman" w:cs="Times New Roman"/>
+          <w:lang w:val="ru-RU"/>
+        </w:rPr>
+      </w:pPr>
+    </w:p>
+    <w:p>
+      <w:pPr>
+        <w:rPr>
+          <w:rFonts w:ascii="Times New Roman" w:hAnsi="Times New Roman" w:cs="Times New Roman"/>
+          <w:lang w:val="ru-RU"/>
+        </w:rPr>
+      </w:pPr>
+    </w:p>
+    <w:p>
+      <w:pPr>
+        <w:rPr>
+          <w:rFonts w:ascii="Times New Roman" w:hAnsi="Times New Roman" w:cs="Times New Roman"/>
+          <w:lang w:val="ru-RU"/>
+        </w:rPr>
+      </w:pPr>
+    </w:p>
+    <w:p>
+      <w:pPr>
+        <w:pStyle w:val="1"/>
+        <w:rPr>
+          <w:sz w:val="36"/>
+          <w:lang w:val="ru-RU"/>
+        </w:rPr>
+      </w:pPr>
+      <w:bookmarkStart w:id="3" w:name="_Toc120703520"/>
+      <w:r>
+        <w:rPr>
+          <w:rFonts w:ascii="Times New Roman" w:hAnsi="Times New Roman" w:cs="Times New Roman"/>
+          <w:sz w:val="36"/>
+          <w:lang w:val="ru-RU"/>
+        </w:rPr>
+        <w:t>Вывод</w:t>
+      </w:r>
+      <w:bookmarkEnd w:id="3"/>
+      <w:r>
+        <w:rPr>
+          <w:sz w:val="36"/>
+          <w:lang w:val="ru-RU"/>
+        </w:rPr>
+        <w:t xml:space="preserve"> </w:t>
+      </w:r>
+    </w:p>
+    <w:p>
+      <w:pPr>
+        <w:rPr>
+          <w:lang w:val="ru-RU"/>
+        </w:rPr>
+      </w:pPr>
+      <w:r>
+        <w:rPr>
+          <w:rFonts w:ascii="Times New Roman" w:hAnsi="Times New Roman" w:cs="Times New Roman"/>
+          <w:sz w:val="28"/>
+          <w:szCs w:val="28"/>
+          <w:lang w:val="ru-RU"/>
+        </w:rPr>
+        <w:t xml:space="preserve">В ходе выполнения лабораторной работы я ознакомился с </w:t>
+      </w:r>
+      <w:r>
+        <w:rPr>
+          <w:rFonts w:ascii="Times New Roman" w:hAnsi="Times New Roman" w:cs="Times New Roman"/>
+          <w:sz w:val="28"/>
+          <w:szCs w:val="28"/>
+        </w:rPr>
+        <w:t>SOLID</w:t>
+      </w:r>
+      <w:r>
+        <w:rPr>
+          <w:rFonts w:ascii="Times New Roman" w:hAnsi="Times New Roman" w:cs="Times New Roman"/>
+          <w:sz w:val="28"/>
+          <w:szCs w:val="28"/>
+          <w:lang w:val="ru-RU"/>
+        </w:rPr>
+        <w:t xml:space="preserve"> </w:t>
+      </w:r>
+      <w:r>
+        <w:rPr>
+          <w:rFonts w:ascii="Times New Roman" w:hAnsi="Times New Roman" w:cs="Times New Roman"/>
+          <w:sz w:val="28"/>
+          <w:szCs w:val="28"/>
+          <w:lang w:val="ru-RU"/>
+        </w:rPr>
+        <w:t>принципами</w:t>
+      </w:r>
+      <w:r>
+        <w:rPr>
+          <w:rFonts w:ascii="Times New Roman" w:hAnsi="Times New Roman" w:cs="Times New Roman"/>
+          <w:sz w:val="28"/>
+          <w:szCs w:val="28"/>
+          <w:lang w:val="ru-RU"/>
+        </w:rPr>
+        <w:t xml:space="preserve">, </w:t>
+      </w:r>
+      <w:r>
+        <w:rPr>
+          <w:rFonts w:ascii="Times New Roman" w:hAnsi="Times New Roman" w:cs="Times New Roman"/>
+          <w:sz w:val="28"/>
+          <w:szCs w:val="28"/>
+          <w:lang w:val="ru-RU"/>
+        </w:rPr>
+        <w:t xml:space="preserve">интерфейсам и абстрактными классами, перечисляемым типом </w:t>
       </w:r>
       <w:proofErr w:type="spellStart"/>
       <w:r>
-        <w:t>github</w:t>
+        <w:rPr>
+          <w:rFonts w:ascii="Times New Roman" w:hAnsi="Times New Roman" w:cs="Times New Roman"/>
+          <w:sz w:val="28"/>
+          <w:szCs w:val="28"/>
+        </w:rPr>
+        <w:t>enum</w:t>
       </w:r>
       <w:proofErr w:type="spellEnd"/>
       <w:r>
         <w:rPr>
+          <w:rFonts w:ascii="Times New Roman" w:hAnsi="Times New Roman" w:cs="Times New Roman"/>
+          <w:sz w:val="28"/>
+          <w:szCs w:val="28"/>
+          <w:lang w:val="ru-RU"/>
+        </w:rPr>
+        <w:t xml:space="preserve">, </w:t>
+      </w:r>
+      <w:proofErr w:type="spellStart"/>
+      <w:r>
+        <w:rPr>
+          <w:rFonts w:ascii="Times New Roman" w:hAnsi="Times New Roman" w:cs="Times New Roman"/>
+          <w:sz w:val="28"/>
+          <w:szCs w:val="28"/>
+          <w:lang w:val="ru-RU"/>
+        </w:rPr>
+        <w:t>методыми</w:t>
+      </w:r>
+      <w:proofErr w:type="spellEnd"/>
+      <w:r>
+        <w:rPr>
+          <w:rFonts w:ascii="Times New Roman" w:hAnsi="Times New Roman" w:cs="Times New Roman"/>
+          <w:sz w:val="28"/>
+          <w:szCs w:val="28"/>
+          <w:lang w:val="ru-RU"/>
+        </w:rPr>
+        <w:t xml:space="preserve"> </w:t>
+      </w:r>
+      <w:proofErr w:type="spellStart"/>
+      <w:r>
+        <w:rPr>
+          <w:rFonts w:ascii="Times New Roman" w:hAnsi="Times New Roman" w:cs="Times New Roman"/>
+          <w:sz w:val="28"/>
+          <w:szCs w:val="28"/>
+        </w:rPr>
+        <w:t>hashCode</w:t>
+      </w:r>
+      <w:proofErr w:type="spellEnd"/>
+      <w:r>
+        <w:rPr>
+          <w:rFonts w:ascii="Times New Roman" w:hAnsi="Times New Roman" w:cs="Times New Roman"/>
+          <w:sz w:val="28"/>
+          <w:szCs w:val="28"/>
+          <w:lang w:val="ru-RU"/>
+        </w:rPr>
+        <w:t xml:space="preserve"> </w:t>
+      </w:r>
+      <w:r>
+        <w:rPr>
+          <w:rFonts w:ascii="Times New Roman" w:hAnsi="Times New Roman" w:cs="Times New Roman"/>
+          <w:sz w:val="28"/>
+          <w:szCs w:val="28"/>
+          <w:lang w:val="ru-RU"/>
+        </w:rPr>
+        <w:t xml:space="preserve">и </w:t>
+      </w:r>
+      <w:r>
+        <w:rPr>
+          <w:rFonts w:ascii="Times New Roman" w:hAnsi="Times New Roman" w:cs="Times New Roman"/>
+          <w:sz w:val="28"/>
+          <w:szCs w:val="28"/>
+        </w:rPr>
+        <w:t>equals</w:t>
+      </w:r>
+      <w:r>
+        <w:rPr>
+          <w:rFonts w:ascii="Times New Roman" w:hAnsi="Times New Roman" w:cs="Times New Roman"/>
+          <w:sz w:val="28"/>
+          <w:szCs w:val="28"/>
           <w:lang w:val="ru-RU"/>
         </w:rPr>
         <w:t>.</w:t>
       </w:r>
-      <w:r>
-        <w:t>com</w:t>
-      </w:r>
-      <w:r>
-        <w:rPr>
-          <w:lang w:val="ru-RU"/>
-        </w:rPr>
-        <w:t>/</w:t>
-      </w:r>
-      <w:proofErr w:type="spellStart"/>
-      <w:r>
-        <w:t>lubitelkvokk</w:t>
-      </w:r>
-      <w:proofErr w:type="spellEnd"/>
-      <w:r>
-        <w:rPr>
-          <w:lang w:val="ru-RU"/>
-        </w:rPr>
-        <w:t>/</w:t>
-      </w:r>
-      <w:r>
-        <w:t>lab</w:t>
-      </w:r>
-      <w:r>
-        <w:rPr>
-          <w:lang w:val="ru-RU"/>
-        </w:rPr>
-        <w:t>3_</w:t>
-      </w:r>
-      <w:proofErr w:type="spellStart"/>
-      <w:r>
-        <w:t>proga</w:t>
-      </w:r>
-      <w:proofErr w:type="spellEnd"/>
-    </w:p>
-    <w:p>
-      <w:pPr>
-        <w:rPr>
-          <w:rFonts w:ascii="Times New Roman" w:hAnsi="Times New Roman" w:cs="Times New Roman"/>
-          <w:lang w:val="ru-RU"/>
-        </w:rPr>
-      </w:pPr>
-    </w:p>
-    <w:p>
-      <w:pPr>
-        <w:rPr>
-          <w:rFonts w:ascii="Times New Roman" w:hAnsi="Times New Roman" w:cs="Times New Roman"/>
-          <w:lang w:val="ru-RU"/>
-        </w:rPr>
-      </w:pPr>
-    </w:p>
-    <w:p>
-      <w:pPr>
-        <w:rPr>
-          <w:rFonts w:ascii="Times New Roman" w:hAnsi="Times New Roman" w:cs="Times New Roman"/>
-          <w:lang w:val="ru-RU"/>
-        </w:rPr>
-      </w:pPr>
-    </w:p>
-    <w:p>
-      <w:pPr>
-        <w:rPr>
-          <w:rFonts w:ascii="Times New Roman" w:hAnsi="Times New Roman" w:cs="Times New Roman"/>
-          <w:lang w:val="ru-RU"/>
-        </w:rPr>
-      </w:pPr>
-    </w:p>
-    <w:p>
-      <w:pPr>
-        <w:rPr>
-          <w:rFonts w:ascii="Times New Roman" w:hAnsi="Times New Roman" w:cs="Times New Roman"/>
-          <w:lang w:val="ru-RU"/>
-        </w:rPr>
-      </w:pPr>
-    </w:p>
-    <w:p>
-      <w:pPr>
-        <w:rPr>
-          <w:rFonts w:ascii="Times New Roman" w:hAnsi="Times New Roman" w:cs="Times New Roman"/>
-          <w:lang w:val="ru-RU"/>
-        </w:rPr>
-      </w:pPr>
-    </w:p>
-    <w:p>
-      <w:pPr>
-        <w:rPr>
-          <w:rFonts w:ascii="Times New Roman" w:hAnsi="Times New Roman" w:cs="Times New Roman"/>
-          <w:lang w:val="ru-RU"/>
-        </w:rPr>
-      </w:pPr>
-    </w:p>
-    <w:p>
-      <w:pPr>
-        <w:rPr>
-          <w:rFonts w:ascii="Times New Roman" w:hAnsi="Times New Roman" w:cs="Times New Roman"/>
-          <w:lang w:val="ru-RU"/>
-        </w:rPr>
-      </w:pPr>
-    </w:p>
-    <w:p>
-      <w:pPr>
-        <w:rPr>
-          <w:rFonts w:ascii="Times New Roman" w:hAnsi="Times New Roman" w:cs="Times New Roman"/>
-          <w:lang w:val="ru-RU"/>
-        </w:rPr>
-      </w:pPr>
-    </w:p>
-    <w:p>
-      <w:pPr>
-        <w:rPr>
-          <w:rFonts w:ascii="Times New Roman" w:hAnsi="Times New Roman" w:cs="Times New Roman"/>
-          <w:lang w:val="ru-RU"/>
-        </w:rPr>
-      </w:pPr>
-    </w:p>
-    <w:p>
-      <w:pPr>
-        <w:pStyle w:val="1"/>
-        <w:rPr>
-          <w:sz w:val="36"/>
-          <w:lang w:val="ru-RU"/>
-        </w:rPr>
-      </w:pPr>
-      <w:bookmarkStart w:id="3" w:name="_Toc120703520"/>
-      <w:r>
-        <w:rPr>
-          <w:rFonts w:ascii="Times New Roman" w:hAnsi="Times New Roman" w:cs="Times New Roman"/>
-          <w:sz w:val="36"/>
-          <w:lang w:val="ru-RU"/>
-        </w:rPr>
-        <w:t>Вывод</w:t>
-      </w:r>
-      <w:bookmarkEnd w:id="3"/>
-      <w:r>
-        <w:rPr>
-          <w:sz w:val="36"/>
-          <w:lang w:val="ru-RU"/>
-        </w:rPr>
-        <w:t xml:space="preserve"> </w:t>
-      </w:r>
-    </w:p>
-    <w:p>
-      <w:pPr>
-        <w:rPr>
-          <w:lang w:val="ru-RU"/>
-        </w:rPr>
-      </w:pPr>
-      <w:r>
-        <w:rPr>
-          <w:rFonts w:ascii="Times New Roman" w:hAnsi="Times New Roman" w:cs="Times New Roman"/>
-          <w:sz w:val="28"/>
-          <w:szCs w:val="28"/>
-          <w:lang w:val="ru-RU"/>
-        </w:rPr>
-        <w:t xml:space="preserve">В ходе выполнения лабораторной работы я ознакомился с </w:t>
-      </w:r>
-      <w:r>
-        <w:rPr>
-          <w:rFonts w:ascii="Times New Roman" w:hAnsi="Times New Roman" w:cs="Times New Roman"/>
-          <w:sz w:val="28"/>
-          <w:szCs w:val="28"/>
-        </w:rPr>
-        <w:t>SOLID</w:t>
-      </w:r>
-      <w:r>
-        <w:rPr>
-          <w:rFonts w:ascii="Times New Roman" w:hAnsi="Times New Roman" w:cs="Times New Roman"/>
-          <w:sz w:val="28"/>
-          <w:szCs w:val="28"/>
-          <w:lang w:val="ru-RU"/>
-        </w:rPr>
-        <w:t xml:space="preserve"> </w:t>
-      </w:r>
-      <w:r>
-        <w:rPr>
-          <w:rFonts w:ascii="Times New Roman" w:hAnsi="Times New Roman" w:cs="Times New Roman"/>
-          <w:sz w:val="28"/>
-          <w:szCs w:val="28"/>
-          <w:lang w:val="ru-RU"/>
-        </w:rPr>
-        <w:t>принципами</w:t>
-      </w:r>
-      <w:r>
-        <w:rPr>
-          <w:rFonts w:ascii="Times New Roman" w:hAnsi="Times New Roman" w:cs="Times New Roman"/>
-          <w:sz w:val="28"/>
-          <w:szCs w:val="28"/>
-          <w:lang w:val="ru-RU"/>
-        </w:rPr>
-        <w:t xml:space="preserve">, </w:t>
-      </w:r>
-      <w:r>
-        <w:rPr>
-          <w:rFonts w:ascii="Times New Roman" w:hAnsi="Times New Roman" w:cs="Times New Roman"/>
-          <w:sz w:val="28"/>
-          <w:szCs w:val="28"/>
-          <w:lang w:val="ru-RU"/>
-        </w:rPr>
-        <w:t xml:space="preserve">интерфейсам и абстрактными классами, перечисляемым типом </w:t>
-      </w:r>
-      <w:proofErr w:type="spellStart"/>
-      <w:r>
-        <w:rPr>
-          <w:rFonts w:ascii="Times New Roman" w:hAnsi="Times New Roman" w:cs="Times New Roman"/>
-          <w:sz w:val="28"/>
-          <w:szCs w:val="28"/>
-        </w:rPr>
-        <w:t>enum</w:t>
-      </w:r>
-      <w:proofErr w:type="spellEnd"/>
-      <w:r>
-        <w:rPr>
-          <w:rFonts w:ascii="Times New Roman" w:hAnsi="Times New Roman" w:cs="Times New Roman"/>
-          <w:sz w:val="28"/>
-          <w:szCs w:val="28"/>
-          <w:lang w:val="ru-RU"/>
-        </w:rPr>
-        <w:t xml:space="preserve">, </w:t>
-      </w:r>
-      <w:proofErr w:type="spellStart"/>
-      <w:r>
-        <w:rPr>
-          <w:rFonts w:ascii="Times New Roman" w:hAnsi="Times New Roman" w:cs="Times New Roman"/>
-          <w:sz w:val="28"/>
-          <w:szCs w:val="28"/>
-          <w:lang w:val="ru-RU"/>
-        </w:rPr>
-        <w:t>методыми</w:t>
-      </w:r>
-      <w:proofErr w:type="spellEnd"/>
-      <w:r>
-        <w:rPr>
-          <w:rFonts w:ascii="Times New Roman" w:hAnsi="Times New Roman" w:cs="Times New Roman"/>
-          <w:sz w:val="28"/>
-          <w:szCs w:val="28"/>
-          <w:lang w:val="ru-RU"/>
-        </w:rPr>
-        <w:t xml:space="preserve"> </w:t>
-      </w:r>
-      <w:proofErr w:type="spellStart"/>
-      <w:r>
-        <w:rPr>
-          <w:rFonts w:ascii="Times New Roman" w:hAnsi="Times New Roman" w:cs="Times New Roman"/>
-          <w:sz w:val="28"/>
-          <w:szCs w:val="28"/>
-        </w:rPr>
-        <w:t>hashCode</w:t>
-      </w:r>
-      <w:proofErr w:type="spellEnd"/>
-      <w:r>
-        <w:rPr>
-          <w:rFonts w:ascii="Times New Roman" w:hAnsi="Times New Roman" w:cs="Times New Roman"/>
-          <w:sz w:val="28"/>
-          <w:szCs w:val="28"/>
-          <w:lang w:val="ru-RU"/>
-        </w:rPr>
-        <w:t xml:space="preserve"> </w:t>
-      </w:r>
-      <w:r>
-        <w:rPr>
-          <w:rFonts w:ascii="Times New Roman" w:hAnsi="Times New Roman" w:cs="Times New Roman"/>
-          <w:sz w:val="28"/>
-          <w:szCs w:val="28"/>
-          <w:lang w:val="ru-RU"/>
-        </w:rPr>
-        <w:t xml:space="preserve">и </w:t>
-      </w:r>
-      <w:r>
-        <w:rPr>
-          <w:rFonts w:ascii="Times New Roman" w:hAnsi="Times New Roman" w:cs="Times New Roman"/>
-          <w:sz w:val="28"/>
-          <w:szCs w:val="28"/>
-        </w:rPr>
-        <w:t>equals</w:t>
-      </w:r>
-      <w:r>
-        <w:rPr>
-          <w:rFonts w:ascii="Times New Roman" w:hAnsi="Times New Roman" w:cs="Times New Roman"/>
-          <w:sz w:val="28"/>
-          <w:szCs w:val="28"/>
-          <w:lang w:val="ru-RU"/>
-        </w:rPr>
-        <w:t>.</w:t>
-      </w:r>
     </w:p>
     <w:p>
       <w:pPr>
@@ -2404,7 +2463,7 @@
       </w:pPr>
     </w:p>
     <w:sectPr>
-      <w:footerReference w:type="default" r:id="rId7"/>
+      <w:footerReference w:type="default" r:id="rId8"/>
       <w:pgSz w:w="12240" w:h="15840"/>
       <w:pgMar w:top="1134" w:right="850" w:bottom="1134" w:left="1701" w:header="708" w:footer="708" w:gutter="0"/>
       <w:cols w:space="708"/>
@@ -3625,6 +3684,30 @@
       <w:bCs/>
     </w:rPr>
   </w:style>
+  <w:style w:type="character" w:styleId="a9">
+    <w:name w:val="Unresolved Mention"/>
+    <w:basedOn w:val="a0"/>
+    <w:uiPriority w:val="99"/>
+    <w:semiHidden/>
+    <w:unhideWhenUsed/>
+    <w:rsid w:val="00133B92"/>
+    <w:rPr>
+      <w:color w:val="605E5C"/>
+      <w:shd w:val="clear" w:color="auto" w:fill="E1DFDD"/>
+    </w:rPr>
+  </w:style>
+  <w:style w:type="character" w:styleId="aa">
+    <w:name w:val="FollowedHyperlink"/>
+    <w:basedOn w:val="a0"/>
+    <w:uiPriority w:val="99"/>
+    <w:semiHidden/>
+    <w:unhideWhenUsed/>
+    <w:rsid w:val="00133B92"/>
+    <w:rPr>
+      <w:color w:val="954F72" w:themeColor="followedHyperlink"/>
+      <w:u w:val="single"/>
+    </w:rPr>
+  </w:style>
 </w:styles>
 </file>
 
@@ -3763,7 +3846,7 @@
   </w:compat>
   <w:rsids>
     <w:rsidRoot w:val="00CB3419"/>
-    <w:rsid w:val="00416D97"/>
+    <w:rsid w:val="00513240"/>
     <w:rsid w:val="00CB3419"/>
   </w:rsids>
   <m:mathPr>

</xml_diff>